<commit_message>
check_repo by xlsx/subgroup/username, generate sheet
</commit_message>
<xml_diff>
--- a/template/template.docx
+++ b/template/template.docx
@@ -19,8 +19,8 @@
         <w:tblLook w:val="06A0" w:firstRow="1" w:lastRow="0" w:firstColumn="1" w:lastColumn="0" w:noHBand="1" w:noVBand="1"/>
       </w:tblPr>
       <w:tblGrid>
-        <w:gridCol w:w="6522"/>
-        <w:gridCol w:w="3827"/>
+        <w:gridCol w:w="6238"/>
+        <w:gridCol w:w="4111"/>
       </w:tblGrid>
       <w:tr>
         <w:trPr>
@@ -28,7 +28,7 @@
         </w:trPr>
         <w:tc>
           <w:tcPr>
-            <w:tcW w:w="6522" w:type="dxa"/>
+            <w:tcW w:w="6238" w:type="dxa"/>
             <w:tcBorders>
               <w:bottom w:val="nil"/>
             </w:tcBorders>
@@ -99,7 +99,7 @@
         </w:tc>
         <w:tc>
           <w:tcPr>
-            <w:tcW w:w="3827" w:type="dxa"/>
+            <w:tcW w:w="4111" w:type="dxa"/>
             <w:tcBorders>
               <w:bottom w:val="nil"/>
             </w:tcBorders>
@@ -238,16 +238,7 @@
                 <w:sz w:val="20"/>
                 <w:szCs w:val="20"/>
               </w:rPr>
-              <w:t xml:space="preserve"> clone </w:t>
-            </w:r>
-            <w:proofErr w:type="gramStart"/>
-            <w:r>
-              <w:rPr>
-                <w:rFonts w:ascii="Courier" w:hAnsi="Courier"/>
-                <w:sz w:val="20"/>
-                <w:szCs w:val="20"/>
-              </w:rPr>
-              <w:t xml:space="preserve">{{ </w:t>
+              <w:t xml:space="preserve"> clone {{ </w:t>
             </w:r>
             <w:proofErr w:type="spellStart"/>
             <w:r>
@@ -256,16 +247,7 @@
                 <w:sz w:val="20"/>
                 <w:szCs w:val="20"/>
               </w:rPr>
-              <w:t>item</w:t>
-            </w:r>
-            <w:proofErr w:type="gramEnd"/>
-            <w:r>
-              <w:rPr>
-                <w:rFonts w:ascii="Courier" w:hAnsi="Courier"/>
-                <w:sz w:val="20"/>
-                <w:szCs w:val="20"/>
-              </w:rPr>
-              <w:t>.repository_url</w:t>
+              <w:t>item.repository_url</w:t>
             </w:r>
             <w:proofErr w:type="spellEnd"/>
             <w:r>
@@ -304,7 +286,7 @@
         </w:trPr>
         <w:tc>
           <w:tcPr>
-            <w:tcW w:w="6522" w:type="dxa"/>
+            <w:tcW w:w="6238" w:type="dxa"/>
             <w:tcBorders>
               <w:top w:val="nil"/>
               <w:bottom w:val="single" w:sz="4" w:space="0" w:color="auto"/>
@@ -550,7 +532,7 @@
         </w:tc>
         <w:tc>
           <w:tcPr>
-            <w:tcW w:w="3827" w:type="dxa"/>
+            <w:tcW w:w="4111" w:type="dxa"/>
             <w:tcBorders>
               <w:top w:val="nil"/>
               <w:bottom w:val="single" w:sz="4" w:space="0" w:color="auto"/>
@@ -570,12 +552,78 @@
               <w:spacing w:after="0" w:line="240" w:lineRule="auto"/>
               <w:rPr>
                 <w:rFonts w:ascii="Courier" w:hAnsi="Courier"/>
+                <w:sz w:val="20"/>
+                <w:szCs w:val="20"/>
+              </w:rPr>
+            </w:pPr>
+            <w:r>
+              <w:rPr>
+                <w:rFonts w:ascii="Courier" w:hAnsi="Courier"/>
                 <w:b/>
                 <w:bCs/>
                 <w:sz w:val="20"/>
                 <w:szCs w:val="20"/>
               </w:rPr>
-            </w:pPr>
+              <w:t>Studente</w:t>
+            </w:r>
+            <w:r>
+              <w:rPr>
+                <w:rFonts w:ascii="Courier" w:hAnsi="Courier"/>
+                <w:b/>
+                <w:bCs/>
+                <w:sz w:val="20"/>
+                <w:szCs w:val="20"/>
+              </w:rPr>
+              <w:t>:</w:t>
+            </w:r>
+            <w:r>
+              <w:rPr>
+                <w:rFonts w:ascii="Courier" w:hAnsi="Courier"/>
+                <w:sz w:val="20"/>
+                <w:szCs w:val="20"/>
+              </w:rPr>
+              <w:t xml:space="preserve"> {{</w:t>
+            </w:r>
+            <w:r>
+              <w:rPr>
+                <w:rFonts w:ascii="Courier" w:hAnsi="Courier"/>
+                <w:sz w:val="20"/>
+                <w:szCs w:val="20"/>
+              </w:rPr>
+              <w:t xml:space="preserve"> </w:t>
+            </w:r>
+            <w:r>
+              <w:rPr>
+                <w:rFonts w:ascii="Courier" w:hAnsi="Courier"/>
+                <w:sz w:val="20"/>
+                <w:szCs w:val="20"/>
+              </w:rPr>
+              <w:t>item.</w:t>
+            </w:r>
+            <w:r>
+              <w:rPr>
+                <w:rFonts w:ascii="Courier" w:hAnsi="Courier"/>
+                <w:sz w:val="20"/>
+                <w:szCs w:val="20"/>
+              </w:rPr>
+              <w:t>fullname</w:t>
+            </w:r>
+            <w:r>
+              <w:rPr>
+                <w:rFonts w:ascii="Courier" w:hAnsi="Courier"/>
+                <w:sz w:val="20"/>
+                <w:szCs w:val="20"/>
+              </w:rPr>
+              <w:t xml:space="preserve"> </w:t>
+            </w:r>
+            <w:r>
+              <w:rPr>
+                <w:rFonts w:ascii="Courier" w:hAnsi="Courier"/>
+                <w:sz w:val="20"/>
+                <w:szCs w:val="20"/>
+              </w:rPr>
+              <w:t>}}</w:t>
+            </w:r>
           </w:p>
           <w:p>
             <w:pPr>
@@ -611,25 +659,16 @@
                 <w:sz w:val="20"/>
                 <w:szCs w:val="20"/>
               </w:rPr>
+              <w:t xml:space="preserve"> {{</w:t>
+            </w:r>
+            <w:r>
+              <w:rPr>
+                <w:rFonts w:ascii="Courier" w:hAnsi="Courier"/>
+                <w:sz w:val="20"/>
+                <w:szCs w:val="20"/>
+              </w:rPr>
               <w:t xml:space="preserve"> </w:t>
             </w:r>
-            <w:proofErr w:type="gramStart"/>
-            <w:r>
-              <w:rPr>
-                <w:rFonts w:ascii="Courier" w:hAnsi="Courier"/>
-                <w:sz w:val="20"/>
-                <w:szCs w:val="20"/>
-              </w:rPr>
-              <w:t>{{</w:t>
-            </w:r>
-            <w:r>
-              <w:rPr>
-                <w:rFonts w:ascii="Courier" w:hAnsi="Courier"/>
-                <w:sz w:val="20"/>
-                <w:szCs w:val="20"/>
-              </w:rPr>
-              <w:t xml:space="preserve"> </w:t>
-            </w:r>
             <w:proofErr w:type="spellStart"/>
             <w:r>
               <w:rPr>
@@ -637,16 +676,7 @@
                 <w:sz w:val="20"/>
                 <w:szCs w:val="20"/>
               </w:rPr>
-              <w:t>item</w:t>
-            </w:r>
-            <w:proofErr w:type="gramEnd"/>
-            <w:r>
-              <w:rPr>
-                <w:rFonts w:ascii="Courier" w:hAnsi="Courier"/>
-                <w:sz w:val="20"/>
-                <w:szCs w:val="20"/>
-              </w:rPr>
-              <w:t>.username</w:t>
+              <w:t>item.username</w:t>
             </w:r>
             <w:proofErr w:type="spellEnd"/>
             <w:r>
@@ -700,25 +730,16 @@
                 <w:sz w:val="20"/>
                 <w:szCs w:val="20"/>
               </w:rPr>
+              <w:t xml:space="preserve"> {{</w:t>
+            </w:r>
+            <w:r>
+              <w:rPr>
+                <w:rFonts w:ascii="Courier" w:hAnsi="Courier"/>
+                <w:sz w:val="20"/>
+                <w:szCs w:val="20"/>
+              </w:rPr>
               <w:t xml:space="preserve"> </w:t>
             </w:r>
-            <w:proofErr w:type="gramStart"/>
-            <w:r>
-              <w:rPr>
-                <w:rFonts w:ascii="Courier" w:hAnsi="Courier"/>
-                <w:sz w:val="20"/>
-                <w:szCs w:val="20"/>
-              </w:rPr>
-              <w:t>{{</w:t>
-            </w:r>
-            <w:r>
-              <w:rPr>
-                <w:rFonts w:ascii="Courier" w:hAnsi="Courier"/>
-                <w:sz w:val="20"/>
-                <w:szCs w:val="20"/>
-              </w:rPr>
-              <w:t xml:space="preserve"> </w:t>
-            </w:r>
             <w:proofErr w:type="spellStart"/>
             <w:r>
               <w:rPr>
@@ -726,16 +747,7 @@
                 <w:sz w:val="20"/>
                 <w:szCs w:val="20"/>
               </w:rPr>
-              <w:t>item</w:t>
-            </w:r>
-            <w:proofErr w:type="gramEnd"/>
-            <w:r>
-              <w:rPr>
-                <w:rFonts w:ascii="Courier" w:hAnsi="Courier"/>
-                <w:sz w:val="20"/>
-                <w:szCs w:val="20"/>
-              </w:rPr>
-              <w:t>.password</w:t>
+              <w:t>item.password</w:t>
             </w:r>
             <w:proofErr w:type="spellEnd"/>
             <w:r>
@@ -763,7 +775,7 @@
         </w:trPr>
         <w:tc>
           <w:tcPr>
-            <w:tcW w:w="6522" w:type="dxa"/>
+            <w:tcW w:w="6238" w:type="dxa"/>
             <w:tcBorders>
               <w:top w:val="single" w:sz="4" w:space="0" w:color="auto"/>
               <w:bottom w:val="nil"/>
@@ -835,7 +847,7 @@
         </w:tc>
         <w:tc>
           <w:tcPr>
-            <w:tcW w:w="3827" w:type="dxa"/>
+            <w:tcW w:w="4111" w:type="dxa"/>
             <w:tcBorders>
               <w:top w:val="single" w:sz="4" w:space="0" w:color="auto"/>
               <w:bottom w:val="nil"/>

</xml_diff>